<commit_message>
Edits to draft manuscript - more to be done.
</commit_message>
<xml_diff>
--- a/Manuscript-Data-Package/Editorial-Correspondance/Response to reviewers and editor.docx
+++ b/Manuscript-Data-Package/Editorial-Correspondance/Response to reviewers and editor.docx
@@ -114,7 +114,39 @@
           <w:sz w:val="20"/>
           <w:szCs w:val="20"/>
         </w:rPr>
-        <w:t>Firstly, I should say that I've never used R, so I can't comment on how unique or useful these techniques are in terms of the libraries being used. What I would like to have seen, though, is how computationally efficient this method is and how it would scale to larger datasets (e.g. memory requirements or time to compute). There is no mention of how long the cost function took to compute using R5R, or what network was used for the road travel times. I assume OpenstreetMap, but this needs to be stated.</w:t>
+        <w:t xml:space="preserve">Firstly, I should say that </w:t>
+      </w:r>
+      <w:proofErr w:type="gramStart"/>
+      <w:r>
+        <w:rPr>
+          <w:sz w:val="20"/>
+          <w:szCs w:val="20"/>
+        </w:rPr>
+        <w:t>I've</w:t>
+      </w:r>
+      <w:proofErr w:type="gramEnd"/>
+      <w:r>
+        <w:rPr>
+          <w:sz w:val="20"/>
+          <w:szCs w:val="20"/>
+        </w:rPr>
+        <w:t xml:space="preserve"> never used R, so I can't comment on how unique or useful these techniques are in terms of the libraries being used. What I would like to have seen, though, is how computationally efficient this method is and how it would scale to larger datasets (e.g. memory requirements or time to compute). There is no mention of how long the cost function took to compute using R5R, or what network was used for the road travel times. I assume </w:t>
+      </w:r>
+      <w:proofErr w:type="spellStart"/>
+      <w:r>
+        <w:rPr>
+          <w:sz w:val="20"/>
+          <w:szCs w:val="20"/>
+        </w:rPr>
+        <w:t>OpenstreetMap</w:t>
+      </w:r>
+      <w:proofErr w:type="spellEnd"/>
+      <w:r>
+        <w:rPr>
+          <w:sz w:val="20"/>
+          <w:szCs w:val="20"/>
+        </w:rPr>
+        <w:t>, but this needs to be stated.</w:t>
       </w:r>
       <w:r>
         <w:rPr>
@@ -156,7 +188,39 @@
           <w:sz w:val="20"/>
           <w:szCs w:val="20"/>
         </w:rPr>
-        <w:t>I think that the shapefile in your GitHub repo has about 100 geographic areas, which would make for 100,000 interactions from every possible pair? I would like to see more on how big the inputs are as 100x100 is very different from 1000x1000. I assume it scales with O(n^2), and that you're using R5R to compute 100,000 shortest paths? Is this Dijkstra, an optimised contracted hierarchies algorithm, CPU or a GPU algorithm? This would limit the applicability of the technique to larger sized metropolitan areas if the compute scales as n^2 and the calculation of the cost function is computationally intensive.</w:t>
+        <w:t xml:space="preserve">I think that the shapefile in your GitHub repo has about 100 geographic areas, which would make for 100,000 interactions from every possible pair? I would like to see more on how big the inputs are as 100x100 is very different from 1000x1000. I assume it scales with O(n^2), and that </w:t>
+      </w:r>
+      <w:proofErr w:type="gramStart"/>
+      <w:r>
+        <w:rPr>
+          <w:sz w:val="20"/>
+          <w:szCs w:val="20"/>
+        </w:rPr>
+        <w:t>you're</w:t>
+      </w:r>
+      <w:proofErr w:type="gramEnd"/>
+      <w:r>
+        <w:rPr>
+          <w:sz w:val="20"/>
+          <w:szCs w:val="20"/>
+        </w:rPr>
+        <w:t xml:space="preserve"> using R5R to compute 100,000 shortest paths? Is this Dijkstra, an optimised contracted </w:t>
+      </w:r>
+      <w:proofErr w:type="gramStart"/>
+      <w:r>
+        <w:rPr>
+          <w:sz w:val="20"/>
+          <w:szCs w:val="20"/>
+        </w:rPr>
+        <w:t>hierarchies</w:t>
+      </w:r>
+      <w:proofErr w:type="gramEnd"/>
+      <w:r>
+        <w:rPr>
+          <w:sz w:val="20"/>
+          <w:szCs w:val="20"/>
+        </w:rPr>
+        <w:t xml:space="preserve"> algorithm, CPU or a GPU algorithm? This would limit the applicability of the technique to larger sized metropolitan areas if the compute scales as n^2 and the calculation of the cost function is computationally intensive.</w:t>
       </w:r>
     </w:p>
     <w:p>
@@ -418,14 +482,7 @@
           <w:sz w:val="20"/>
           <w:szCs w:val="20"/>
         </w:rPr>
-        <w:t xml:space="preserve"> across the GGH, </w:t>
-      </w:r>
-      <w:r>
-        <w:rPr>
-          <w:sz w:val="20"/>
-          <w:szCs w:val="20"/>
-        </w:rPr>
-        <w:t>the total number of</w:t>
+        <w:t xml:space="preserve"> across the GGH, the total number of</w:t>
       </w:r>
       <w:r>
         <w:rPr>
@@ -476,12 +533,21 @@
         </w:rPr>
         <w:t xml:space="preserve">roximately 35 </w:t>
       </w:r>
-      <w:r>
-        <w:rPr>
-          <w:sz w:val="20"/>
-          <w:szCs w:val="20"/>
-        </w:rPr>
-        <w:t xml:space="preserve">work place </w:t>
+      <w:proofErr w:type="gramStart"/>
+      <w:r>
+        <w:rPr>
+          <w:sz w:val="20"/>
+          <w:szCs w:val="20"/>
+        </w:rPr>
+        <w:t>work place</w:t>
+      </w:r>
+      <w:proofErr w:type="gramEnd"/>
+      <w:r>
+        <w:rPr>
+          <w:sz w:val="20"/>
+          <w:szCs w:val="20"/>
+        </w:rPr>
+        <w:t xml:space="preserve"> </w:t>
       </w:r>
       <w:r>
         <w:rPr>
@@ -742,12 +808,21 @@
         </w:rPr>
         <w:t xml:space="preserve"> </w:t>
       </w:r>
-      <w:r>
-        <w:rPr>
-          <w:sz w:val="20"/>
-          <w:szCs w:val="20"/>
-        </w:rPr>
-        <w:t xml:space="preserve">We’ve </w:t>
+      <w:proofErr w:type="gramStart"/>
+      <w:r>
+        <w:rPr>
+          <w:sz w:val="20"/>
+          <w:szCs w:val="20"/>
+        </w:rPr>
+        <w:t>We’ve</w:t>
+      </w:r>
+      <w:proofErr w:type="gramEnd"/>
+      <w:r>
+        <w:rPr>
+          <w:sz w:val="20"/>
+          <w:szCs w:val="20"/>
+        </w:rPr>
+        <w:t xml:space="preserve"> </w:t>
       </w:r>
       <w:r>
         <w:rPr>
@@ -813,7 +888,34 @@
       </w:pPr>
       <w:r>
         <w:lastRenderedPageBreak/>
-        <w:t xml:space="preserve">Also included in {TTS2016R} are the estimated travel times between OD as summarized in descriptive statistics table in Figure \ref{fig:plot-tt-ttpertrip}; travel times are calculated using the package {r5r}. {r5r} interfaces with the java-based {r5} routing engine developed separately by [Conveyal](https://conveyal.com/). The inputs to {r5r} for this data package were the desired mode, a maximum travel time threshold of 180 minutes, the geo-coded origin destination pairs based on the centroids of the TAZ, and the OpenStreetMap network of Ontario. A travel time threshold of 180 minutes was selected since it captures almost all potential OD interactions. </w:t>
+        <w:t>Also included in {TTS2016R} are the estimated travel times between OD as summarized in descriptive statistics table in Figure \ref{</w:t>
+      </w:r>
+      <w:proofErr w:type="spellStart"/>
+      <w:proofErr w:type="gramStart"/>
+      <w:r>
+        <w:t>fig:plot</w:t>
+      </w:r>
+      <w:proofErr w:type="gramEnd"/>
+      <w:r>
+        <w:t>-tt-ttpertrip</w:t>
+      </w:r>
+      <w:proofErr w:type="spellEnd"/>
+      <w:r>
+        <w:t>}; travel times are calculated using the package {r5r}. {r5r} interfaces with the java-based {r5} routing engine developed separately by [</w:t>
+      </w:r>
+      <w:proofErr w:type="spellStart"/>
+      <w:r>
+        <w:t>Conveyal</w:t>
+      </w:r>
+      <w:proofErr w:type="spellEnd"/>
+      <w:r>
+        <w:t>](https://conveyal.com/). The inputs to {r5r} for this data package were the desired mode, a maximum travel time threshold of 180 minutes, the geo-coded origin destination pairs based on the centroids of the TAZ, and the</w:t>
+      </w:r>
+      <w:r>
+        <w:t xml:space="preserve"> static</w:t>
+      </w:r>
+      <w:r>
+        <w:t xml:space="preserve"> OpenStreetMap network of Ontario. A travel time threshold of 180 minutes was selected since it captures almost all potential OD interactions. </w:t>
       </w:r>
     </w:p>
     <w:p>
@@ -866,7 +968,15 @@
         <w:t>T</w:t>
       </w:r>
       <w:r>
-        <w:t xml:space="preserve">hese travel times are useful addition to {TTS2016R} since they are not included in the TTS Data Retrieval System but they are vitally important to estimate the cost of travel and associated impedance functions, among other possible applications. If the readership is interested in additional information regarding the </w:t>
+        <w:t xml:space="preserve">hese travel times are useful addition to {TTS2016R} since they are not included in the TTS Data Retrieval </w:t>
+      </w:r>
+      <w:proofErr w:type="gramStart"/>
+      <w:r>
+        <w:t>System</w:t>
+      </w:r>
+      <w:proofErr w:type="gramEnd"/>
+      <w:r>
+        <w:t xml:space="preserve"> but they are vitally important to estimate the cost of travel and associated impedance functions, among other possible applications. If the readership is interested in additional information regarding the </w:t>
       </w:r>
       <w:r>
         <w:t>travel time</w:t>
@@ -891,6 +1001,47 @@
     </w:p>
     <w:p>
       <w:pPr>
+        <w:pStyle w:val="ListParagraph"/>
+        <w:numPr>
+          <w:ilvl w:val="0"/>
+          <w:numId w:val="2"/>
+        </w:numPr>
+      </w:pPr>
+      <w:r>
+        <w:t xml:space="preserve">We also </w:t>
+      </w:r>
+      <w:r>
+        <w:t>add the following to</w:t>
+      </w:r>
+      <w:r>
+        <w:t xml:space="preserve"> the </w:t>
+      </w:r>
+      <w:r>
+        <w:t>text d</w:t>
+      </w:r>
+      <w:r>
+        <w:t>iscussing</w:t>
+      </w:r>
+      <w:r>
+        <w:t xml:space="preserve"> Figure 3 (travel times) to </w:t>
+      </w:r>
+      <w:r>
+        <w:t>emphasis the uncongested nature of the road network:</w:t>
+      </w:r>
+    </w:p>
+    <w:p>
+      <w:pPr>
+        <w:pStyle w:val="Quote"/>
+      </w:pPr>
+      <w:r>
+        <w:rPr>
+          <w:highlight w:val="yellow"/>
+        </w:rPr>
+        <w:t>readership is</w:t>
+      </w:r>
+    </w:p>
+    <w:p>
+      <w:pPr>
         <w:pStyle w:val="Heading2"/>
         <w:numPr>
           <w:ilvl w:val="0"/>
@@ -901,12 +1052,21 @@
           <w:szCs w:val="20"/>
         </w:rPr>
       </w:pPr>
-      <w:r>
-        <w:rPr>
-          <w:sz w:val="20"/>
-          <w:szCs w:val="20"/>
-        </w:rPr>
-        <w:t>I've got a few minor points as follows:</w:t>
+      <w:proofErr w:type="gramStart"/>
+      <w:r>
+        <w:rPr>
+          <w:sz w:val="20"/>
+          <w:szCs w:val="20"/>
+        </w:rPr>
+        <w:t>I've</w:t>
+      </w:r>
+      <w:proofErr w:type="gramEnd"/>
+      <w:r>
+        <w:rPr>
+          <w:sz w:val="20"/>
+          <w:szCs w:val="20"/>
+        </w:rPr>
+        <w:t xml:space="preserve"> got a few minor points as follows:</w:t>
       </w:r>
     </w:p>
     <w:p>
@@ -923,7 +1083,23 @@
           <w:sz w:val="20"/>
           <w:szCs w:val="20"/>
         </w:rPr>
-        <w:t>P2, line 26: What is "n=3764 within the survey boundaries"? I couldn't understand what data you were using to make the travel</w:t>
+        <w:t xml:space="preserve">P2, line 26: What is "n=3764 within the survey boundaries"? I </w:t>
+      </w:r>
+      <w:proofErr w:type="gramStart"/>
+      <w:r>
+        <w:rPr>
+          <w:sz w:val="20"/>
+          <w:szCs w:val="20"/>
+        </w:rPr>
+        <w:t>couldn't</w:t>
+      </w:r>
+      <w:proofErr w:type="gramEnd"/>
+      <w:r>
+        <w:rPr>
+          <w:sz w:val="20"/>
+          <w:szCs w:val="20"/>
+        </w:rPr>
+        <w:t xml:space="preserve"> understand what data you were using to make the travel</w:t>
       </w:r>
       <w:r>
         <w:rPr>
@@ -1031,13 +1207,7 @@
         <w:t>3</w:t>
       </w:r>
       <w:r>
-        <w:t xml:space="preserve"> </w:t>
-      </w:r>
-      <w:r>
-        <w:t>,764</w:t>
-      </w:r>
-      <w:r>
-        <w:t xml:space="preserve"> </w:t>
+        <w:t xml:space="preserve"> ,764 </w:t>
       </w:r>
       <w:r>
         <w:t xml:space="preserve">TAZ are specified and each TAZ is uniquely identified using the GTA06 Zoning System: the survey boundary is discussed in the 2016 TTS methodology and defined by the TTS [@data_management_group_tts_2018].  The TAZ range between 0.019 km^2 in spatial area to a maximum of </w:t>
@@ -1128,11 +1298,29 @@
         </w:rPr>
       </w:pPr>
       <w:r>
-        <w:t xml:space="preserve">Also included in {TTS2016R} are the estimated travel times between OD as summarized in descriptive statistics table in Figure \ref{fig:plot-tt-ttpertrip}; travel times are calculated using the package {r5r}. {r5r} interfaces with the java-based {r5} routing engine developed separately by </w:t>
-      </w:r>
-      <w:r>
         <w:lastRenderedPageBreak/>
-        <w:t xml:space="preserve">[Conveyal](https://conveyal.com/). The inputs to {r5r} for this data package were the desired mode, a maximum travel time threshold of 180 minutes, the geo-coded origin destination pairs based on the centroids of the TAZ, and </w:t>
+        <w:t>Also included in {TTS2016R} are the estimated travel times between OD as summarized in descriptive statistics table in Figure \ref{</w:t>
+      </w:r>
+      <w:proofErr w:type="spellStart"/>
+      <w:proofErr w:type="gramStart"/>
+      <w:r>
+        <w:t>fig:plot</w:t>
+      </w:r>
+      <w:proofErr w:type="gramEnd"/>
+      <w:r>
+        <w:t>-tt-ttpertrip</w:t>
+      </w:r>
+      <w:proofErr w:type="spellEnd"/>
+      <w:r>
+        <w:t>}; travel times are calculated using the package {r5r}. {r5r} interfaces with the java-based {r5} routing engine developed separately by [</w:t>
+      </w:r>
+      <w:proofErr w:type="spellStart"/>
+      <w:r>
+        <w:t>Conveyal</w:t>
+      </w:r>
+      <w:proofErr w:type="spellEnd"/>
+      <w:r>
+        <w:t xml:space="preserve">](https://conveyal.com/). The inputs to {r5r} for this data package were the desired mode, a maximum travel time threshold of 180 minutes, the geo-coded origin destination pairs based on the centroids of the TAZ, and </w:t>
       </w:r>
       <w:r>
         <w:t>the static</w:t>
@@ -1192,7 +1380,55 @@
           <w:sz w:val="20"/>
           <w:szCs w:val="20"/>
         </w:rPr>
-        <w:t>P4, line 35: What is the departure time used? Is the travel time the same across the day? Does R5R take into account rush hour traffic congestion or this a simple "20 miles driven on a 40mph limit road takes 30 minutes" calculation? I'd like to see a bit more information. Also, one mode (road) for all commuter transport seems like an over-simplification. How much rail travel is happening in the area? Walk/bike etc?</w:t>
+        <w:t xml:space="preserve">P4, line 35: What is the departure time used? Is the travel time the same across the day? Does R5R </w:t>
+      </w:r>
+      <w:proofErr w:type="gramStart"/>
+      <w:r>
+        <w:rPr>
+          <w:sz w:val="20"/>
+          <w:szCs w:val="20"/>
+        </w:rPr>
+        <w:t>take into account</w:t>
+      </w:r>
+      <w:proofErr w:type="gramEnd"/>
+      <w:r>
+        <w:rPr>
+          <w:sz w:val="20"/>
+          <w:szCs w:val="20"/>
+        </w:rPr>
+        <w:t xml:space="preserve"> rush hour traffic congestion or this a simple "20 miles driven on a 40mph limit road takes 30 minutes" calculation? </w:t>
+      </w:r>
+      <w:proofErr w:type="gramStart"/>
+      <w:r>
+        <w:rPr>
+          <w:sz w:val="20"/>
+          <w:szCs w:val="20"/>
+        </w:rPr>
+        <w:t>I'd</w:t>
+      </w:r>
+      <w:proofErr w:type="gramEnd"/>
+      <w:r>
+        <w:rPr>
+          <w:sz w:val="20"/>
+          <w:szCs w:val="20"/>
+        </w:rPr>
+        <w:t xml:space="preserve"> like to see a bit more information. Also, one mode (road) for all commuter transport seems like an over-simplification. How much rail travel is happening in the area? Walk/bike </w:t>
+      </w:r>
+      <w:proofErr w:type="spellStart"/>
+      <w:r>
+        <w:rPr>
+          <w:sz w:val="20"/>
+          <w:szCs w:val="20"/>
+        </w:rPr>
+        <w:t>etc</w:t>
+      </w:r>
+      <w:proofErr w:type="spellEnd"/>
+      <w:r>
+        <w:rPr>
+          <w:sz w:val="20"/>
+          <w:szCs w:val="20"/>
+        </w:rPr>
+        <w:t>?</w:t>
       </w:r>
     </w:p>
     <w:p>
@@ -1342,7 +1578,39 @@
           <w:sz w:val="20"/>
           <w:szCs w:val="20"/>
         </w:rPr>
-        <w:t>P5, line 29: Where you reference Toronto and Hamilton on the choropleth maps, it took me a while to realise that I had to refer back to Fig 1 which has the names. The "south-eastern border" and "eastern areas" descriptions had me looking in the wrong areas on Fig 3, until I looked back to Fig 1. It needs something on the Fig 3 map to highlight the areas for those of us who don't know Canada. Or at the very least "refer to Fig 1 for names".</w:t>
+        <w:t xml:space="preserve">P5, line 29: Where you reference Toronto and Hamilton on the choropleth maps, it took me a while to realise that I had to </w:t>
+      </w:r>
+      <w:proofErr w:type="gramStart"/>
+      <w:r>
+        <w:rPr>
+          <w:sz w:val="20"/>
+          <w:szCs w:val="20"/>
+        </w:rPr>
+        <w:t>refer back</w:t>
+      </w:r>
+      <w:proofErr w:type="gramEnd"/>
+      <w:r>
+        <w:rPr>
+          <w:sz w:val="20"/>
+          <w:szCs w:val="20"/>
+        </w:rPr>
+        <w:t xml:space="preserve"> to Fig 1 which has the names. The "south-eastern border" and "eastern areas" descriptions had me looking in the wrong areas on Fig 3, until I looked back to Fig 1. It needs something on the Fig 3 map to highlight the areas for those of us who </w:t>
+      </w:r>
+      <w:proofErr w:type="gramStart"/>
+      <w:r>
+        <w:rPr>
+          <w:sz w:val="20"/>
+          <w:szCs w:val="20"/>
+        </w:rPr>
+        <w:t>don't</w:t>
+      </w:r>
+      <w:proofErr w:type="gramEnd"/>
+      <w:r>
+        <w:rPr>
+          <w:sz w:val="20"/>
+          <w:szCs w:val="20"/>
+        </w:rPr>
+        <w:t xml:space="preserve"> know Canada. Or at the very least "refer to Fig 1 for names".</w:t>
       </w:r>
     </w:p>
     <w:bookmarkEnd w:id="0"/>
@@ -1360,7 +1628,23 @@
           <w:sz w:val="20"/>
           <w:szCs w:val="20"/>
         </w:rPr>
-        <w:t>Thank you for pointing this out. We’ve added your suggestions in the text</w:t>
+        <w:t xml:space="preserve">Thank you for pointing this out. </w:t>
+      </w:r>
+      <w:proofErr w:type="gramStart"/>
+      <w:r>
+        <w:rPr>
+          <w:sz w:val="20"/>
+          <w:szCs w:val="20"/>
+        </w:rPr>
+        <w:t>We’ve</w:t>
+      </w:r>
+      <w:proofErr w:type="gramEnd"/>
+      <w:r>
+        <w:rPr>
+          <w:sz w:val="20"/>
+          <w:szCs w:val="20"/>
+        </w:rPr>
+        <w:t xml:space="preserve"> added your suggestions in the text</w:t>
       </w:r>
       <w:r>
         <w:rPr>
@@ -1389,7 +1673,27 @@
         <w:t>A</w:t>
       </w:r>
       <w:r>
-        <w:t xml:space="preserve">s can be observed in Figure \ref{fig:plot-tt-ttpertrip}, the total travel time resembles the spatial trend distribution in the number of employed people in the previous plot (Figure \ref{fig:tts-workers-jobs-plot}) and the spatial distribution of the average travel time is distinct from other plots presented so far. For instance, we can see that in areas around the south-eastern border such as Niagara and Waterloo (purple and brown borders), the average travel times are moderately low. Additionally, travel times (by car) within the core of the Toronto census metropolitan area (CMA) </w:t>
+        <w:t>s can be observed in Figure \ref{</w:t>
+      </w:r>
+      <w:proofErr w:type="spellStart"/>
+      <w:r>
+        <w:t>fig:plot-tt-ttpertrip</w:t>
+      </w:r>
+      <w:proofErr w:type="spellEnd"/>
+      <w:r>
+        <w:t>}, the total travel time resembles the spatial trend distribution in the number of employed people in the previous plot (Figure \ref{</w:t>
+      </w:r>
+      <w:proofErr w:type="spellStart"/>
+      <w:r>
+        <w:t>fig:tts-workers-jobs-plot</w:t>
+      </w:r>
+      <w:proofErr w:type="spellEnd"/>
+      <w:r>
+        <w:t xml:space="preserve">}) and the spatial distribution of the average travel time is distinct from other plots presented so far. For instance, we can see that in areas around the south-eastern border such as Niagara and Waterloo (purple and brown borders), the average travel times are moderately low. </w:t>
+      </w:r>
+      <w:r>
+        <w:lastRenderedPageBreak/>
+        <w:t xml:space="preserve">Additionally, travel times (by car) within the core of the Toronto census metropolitan area (CMA) </w:t>
       </w:r>
       <w:r>
         <w:t>(</w:t>
@@ -1412,7 +1716,6 @@
         <w:contextualSpacing w:val="0"/>
       </w:pPr>
       <w:r>
-        <w:lastRenderedPageBreak/>
         <w:t>We hope that these modifications satisfy all the comments communicated by the reviewer. We are thankful for the insightful and constructive feedback.</w:t>
       </w:r>
     </w:p>
@@ -1716,7 +2019,23 @@
           <w:sz w:val="20"/>
           <w:szCs w:val="20"/>
         </w:rPr>
-        <w:t xml:space="preserve"> The majority of the workers who travel externally</w:t>
+        <w:t xml:space="preserve"> </w:t>
+      </w:r>
+      <w:proofErr w:type="gramStart"/>
+      <w:r>
+        <w:rPr>
+          <w:sz w:val="20"/>
+          <w:szCs w:val="20"/>
+        </w:rPr>
+        <w:t>The majority of</w:t>
+      </w:r>
+      <w:proofErr w:type="gramEnd"/>
+      <w:r>
+        <w:rPr>
+          <w:sz w:val="20"/>
+          <w:szCs w:val="20"/>
+        </w:rPr>
+        <w:t xml:space="preserve"> the workers who travel externally</w:t>
       </w:r>
       <w:r>
         <w:rPr>
@@ -1814,7 +2133,23 @@
           <w:sz w:val="20"/>
           <w:szCs w:val="20"/>
         </w:rPr>
-        <w:t xml:space="preserve"> and the limitations of the TTS, we can’t provide any additional information about the externally-travelling GGH workers.</w:t>
+        <w:t xml:space="preserve"> and the limitations of the TTS, we can’t provide any additional information about the </w:t>
+      </w:r>
+      <w:proofErr w:type="gramStart"/>
+      <w:r>
+        <w:rPr>
+          <w:sz w:val="20"/>
+          <w:szCs w:val="20"/>
+        </w:rPr>
+        <w:t>externally-travelling</w:t>
+      </w:r>
+      <w:proofErr w:type="gramEnd"/>
+      <w:r>
+        <w:rPr>
+          <w:sz w:val="20"/>
+          <w:szCs w:val="20"/>
+        </w:rPr>
+        <w:t xml:space="preserve"> GGH workers.</w:t>
       </w:r>
     </w:p>
     <w:p>
@@ -1920,7 +2255,23 @@
           <w:sz w:val="20"/>
           <w:szCs w:val="20"/>
         </w:rPr>
-        <w:t>– this makes the map look nicer. In the Figures included in the manuscript, we used a different plotting pack and set the scale to jenks distribution</w:t>
+        <w:t xml:space="preserve">– this makes the map look nicer. In the Figures included in the manuscript, we used a different plotting pack and set the scale to </w:t>
+      </w:r>
+      <w:proofErr w:type="spellStart"/>
+      <w:r>
+        <w:rPr>
+          <w:sz w:val="20"/>
+          <w:szCs w:val="20"/>
+        </w:rPr>
+        <w:t>jenks</w:t>
+      </w:r>
+      <w:proofErr w:type="spellEnd"/>
+      <w:r>
+        <w:rPr>
+          <w:sz w:val="20"/>
+          <w:szCs w:val="20"/>
+        </w:rPr>
+        <w:t xml:space="preserve"> distribution</w:t>
       </w:r>
       <w:r>
         <w:rPr>
@@ -1962,7 +2313,23 @@
           <w:sz w:val="20"/>
           <w:szCs w:val="20"/>
         </w:rPr>
-        <w:t>However – we changed the palette to Blue-Yellow and muted the colours so the figures are more visually appealing. We like it more now - hope you like it too!</w:t>
+        <w:t xml:space="preserve">However – we changed the palette to Blue-Yellow and muted the </w:t>
+      </w:r>
+      <w:proofErr w:type="gramStart"/>
+      <w:r>
+        <w:rPr>
+          <w:sz w:val="20"/>
+          <w:szCs w:val="20"/>
+        </w:rPr>
+        <w:t>colours</w:t>
+      </w:r>
+      <w:proofErr w:type="gramEnd"/>
+      <w:r>
+        <w:rPr>
+          <w:sz w:val="20"/>
+          <w:szCs w:val="20"/>
+        </w:rPr>
+        <w:t xml:space="preserve"> so the figures are more visually appealing. We like it more now - hope you like it too!</w:t>
       </w:r>
     </w:p>
     <w:p>
@@ -1996,7 +2363,23 @@
           <w:sz w:val="20"/>
           <w:szCs w:val="20"/>
         </w:rPr>
-        <w:t xml:space="preserve">Thank you for pointing this out. We’ve added a suggestion from reviewer #1 </w:t>
+        <w:t xml:space="preserve">Thank you for pointing this out. </w:t>
+      </w:r>
+      <w:proofErr w:type="gramStart"/>
+      <w:r>
+        <w:rPr>
+          <w:sz w:val="20"/>
+          <w:szCs w:val="20"/>
+        </w:rPr>
+        <w:t>We’ve</w:t>
+      </w:r>
+      <w:proofErr w:type="gramEnd"/>
+      <w:r>
+        <w:rPr>
+          <w:sz w:val="20"/>
+          <w:szCs w:val="20"/>
+        </w:rPr>
+        <w:t xml:space="preserve"> added a suggestion from reviewer #1 </w:t>
       </w:r>
       <w:r>
         <w:rPr>
@@ -2011,7 +2394,23 @@
         <w:pStyle w:val="Quote"/>
       </w:pPr>
       <w:r>
-        <w:t>As can be observed in Figure \ref{fig:plot-tt-ttpertrip}, the total travel time resembles the spatial trend distribution in the number of employed people in the previous plot (Figure \ref{fig:tts-workers-jobs-plot}) and the spatial distribution of the average travel time is distinct from other plots presented so far. For instance, we can see that in areas around the south-eastern border such as Niagara and Waterloo (purple and brown borders), the average travel times are moderately low. Additionally, travel times (by car) within the core of the Toronto census metropolitan area (CMA) (</w:t>
+        <w:t>As can be observed in Figure \ref{</w:t>
+      </w:r>
+      <w:proofErr w:type="spellStart"/>
+      <w:r>
+        <w:t>fig:plot-tt-ttpertrip</w:t>
+      </w:r>
+      <w:proofErr w:type="spellEnd"/>
+      <w:r>
+        <w:t>}, the total travel time resembles the spatial trend distribution in the number of employed people in the previous plot (Figure \ref{</w:t>
+      </w:r>
+      <w:proofErr w:type="spellStart"/>
+      <w:r>
+        <w:t>fig:tts-workers-jobs-plot</w:t>
+      </w:r>
+      <w:proofErr w:type="spellEnd"/>
+      <w:r>
+        <w:t>}) and the spatial distribution of the average travel time is distinct from other plots presented so far. For instance, we can see that in areas around the south-eastern border such as Niagara and Waterloo (purple and brown borders), the average travel times are moderately low. Additionally, travel times (by car) within the core of the Toronto census metropolitan area (CMA) (</w:t>
       </w:r>
       <w:r>
         <w:t>blue</w:t>
@@ -2063,7 +2462,15 @@
         <w:pStyle w:val="Quote"/>
       </w:pPr>
       <w:r>
-        <w:t>In addition, inter-centroid travel timetables are calculated and the associated planning/municipality boundaries are included.</w:t>
+        <w:t xml:space="preserve">In addition, inter-centroid travel timetables are </w:t>
+      </w:r>
+      <w:proofErr w:type="gramStart"/>
+      <w:r>
+        <w:t>calculated</w:t>
+      </w:r>
+      <w:proofErr w:type="gramEnd"/>
+      <w:r>
+        <w:t xml:space="preserve"> and the associated planning/municipality boundaries are included.</w:t>
       </w:r>
     </w:p>
     <w:p>
@@ -2146,7 +2553,23 @@
           <w:sz w:val="20"/>
           <w:szCs w:val="20"/>
         </w:rPr>
-        <w:t>Contribution of the data product: what is new? From my reading, it is not entirely clear if what you have packaged is entirely provided by TTS or you have done an additional exercise in fusing the data with additional sources (e.g., census). Could you please walk the reader through what is the data product adding above and beyond what is already available for direct download from the official TTS page? If there is only data that is already available from the official source, I'd consider combining it with other data that you think would be useful in this context.</w:t>
+        <w:t xml:space="preserve">Contribution of the data product: what is new? From my reading, it is not entirely clear if what you have packaged is entirely provided by TTS or you have done an additional exercise in fusing the data with additional sources (e.g., census). Could you please walk the reader through what is the data product adding above and beyond what is already available for direct download from the official TTS page? If there is only data that is already available from the official source, </w:t>
+      </w:r>
+      <w:proofErr w:type="gramStart"/>
+      <w:r>
+        <w:rPr>
+          <w:sz w:val="20"/>
+          <w:szCs w:val="20"/>
+        </w:rPr>
+        <w:t>I'd</w:t>
+      </w:r>
+      <w:proofErr w:type="gramEnd"/>
+      <w:r>
+        <w:rPr>
+          <w:sz w:val="20"/>
+          <w:szCs w:val="20"/>
+        </w:rPr>
+        <w:t xml:space="preserve"> consider combining it with other data that you think would be useful in this context.</w:t>
       </w:r>
     </w:p>
     <w:p>
@@ -2322,7 +2745,15 @@
         <w:pStyle w:val="Quote"/>
       </w:pPr>
       <w:r>
-        <w:t>This manuscript presents the open data product [{TTS2016R}](https://github.com/soukhova/TTS2016R). Open data products are the result of turning source data (open or otherwise) into accessible information that adds value to the original inputs [see @Arribas2021open]. The product presented in this paper is a `R` data package which currently consists of a fusion of objects from a variety of sources: home-to-work flows and trips by mode are sourced from the 2016 Transportation Tomorrow Survey (TTS) [@data_management_group_tts_2018], estimated travel times are calculated, and boundary files from the TTS and from the Canadian Census.</w:t>
+        <w:t>This manuscript presents the open data product [{TTS2016R</w:t>
+      </w:r>
+      <w:proofErr w:type="gramStart"/>
+      <w:r>
+        <w:t>}](</w:t>
+      </w:r>
+      <w:proofErr w:type="gramEnd"/>
+      <w:r>
+        <w:t>https://github.com/soukhova/TTS2016R). Open data products are the result of turning source data (open or otherwise) into accessible information that adds value to the original inputs [see @Arribas2021open]. The product presented in this paper is a `R` data package which currently consists of a fusion of objects from a variety of sources: home-to-work flows and trips by mode are sourced from the 2016 Transportation Tomorrow Survey (TTS) [@data_management_group_tts_2018], estimated travel times are calculated, and boundary files from the TTS and from the Canadian Census.</w:t>
       </w:r>
     </w:p>
     <w:p>
@@ -2352,7 +2783,15 @@
         <w:pStyle w:val="Quote"/>
       </w:pPr>
       <w:r>
-        <w:t>The aim of this paper is to walk readers through the data sets, illustrate a use case (i.e., the calculation of an impedance function that can be used to calculate accessibility to employment), and invite others to experiment in its uses and applications. Though data from the TTS is freely available to the public through the [TTS Data Retrieval System](https://dmg.utoronto.ca/idrs/index), the raw data can be technically demanding, cumbersome to work with, and requires multiple software to process. By pre-processing the data in a `R` environment and packaging it alongside complimentary data, {TTS2016R} offers a slice of the TTS data which can be immediately used by `R` users to analysis patterns of commuting to work in the region. Anticipate this package to grow in the future: it currently provides an open infrastructure for additional TTS or complimentary data sets to be amended by the authors and the open-source community in the future by request.</w:t>
+        <w:t xml:space="preserve">The aim of this paper is to walk readers through the data sets, illustrate a use case (i.e., the calculation of an impedance function that can be used to calculate accessibility to employment), and invite others to experiment in its uses and applications. Though data from the TTS is freely available to the public through the [TTS Data Retrieval </w:t>
+      </w:r>
+      <w:proofErr w:type="gramStart"/>
+      <w:r>
+        <w:t>System](</w:t>
+      </w:r>
+      <w:proofErr w:type="gramEnd"/>
+      <w:r>
+        <w:t>https://dmg.utoronto.ca/idrs/index), the raw data can be technically demanding, cumbersome to work with, and requires multiple software to process. By pre-processing the data in a `R` environment and packaging it alongside complimentary data, {TTS2016R} offers a slice of the TTS data which can be immediately used by `R` users to analysis patterns of commuting to work in the region. Anticipate this package to grow in the future: it currently provides an open infrastructure for additional TTS or complimentary data sets to be amended by the authors and the open-source community in the future by request.</w:t>
       </w:r>
     </w:p>
     <w:p>
@@ -2369,7 +2808,39 @@
           <w:sz w:val="20"/>
           <w:szCs w:val="20"/>
         </w:rPr>
-        <w:t>Purpose and value: there is a useful example of what the package can be used for, but it is very specific. I'd like to see a more general reflection on how you expect this package to be used by the wider community (e.g., Urban Data/Code readership).</w:t>
+        <w:t xml:space="preserve">Purpose and value: there </w:t>
+      </w:r>
+      <w:proofErr w:type="gramStart"/>
+      <w:r>
+        <w:rPr>
+          <w:sz w:val="20"/>
+          <w:szCs w:val="20"/>
+        </w:rPr>
+        <w:t>is</w:t>
+      </w:r>
+      <w:proofErr w:type="gramEnd"/>
+      <w:r>
+        <w:rPr>
+          <w:sz w:val="20"/>
+          <w:szCs w:val="20"/>
+        </w:rPr>
+        <w:t xml:space="preserve"> a useful example of what the package can be used for, but it is very specific. </w:t>
+      </w:r>
+      <w:proofErr w:type="gramStart"/>
+      <w:r>
+        <w:rPr>
+          <w:sz w:val="20"/>
+          <w:szCs w:val="20"/>
+        </w:rPr>
+        <w:t>I'd</w:t>
+      </w:r>
+      <w:proofErr w:type="gramEnd"/>
+      <w:r>
+        <w:rPr>
+          <w:sz w:val="20"/>
+          <w:szCs w:val="20"/>
+        </w:rPr>
+        <w:t xml:space="preserve"> like to see a more general reflection on how you expect this package to be used by the wider community (e.g., Urban Data/Code readership).</w:t>
       </w:r>
     </w:p>
     <w:p>
@@ -4719,6 +5190,12 @@
 </file>
 
 <file path=customXml/item2.xml><?xml version="1.0" encoding="utf-8"?>
+<p:properties xmlns:p="http://schemas.microsoft.com/office/2006/metadata/properties" xmlns:xsi="http://www.w3.org/2001/XMLSchema-instance" xmlns:pc="http://schemas.microsoft.com/office/infopath/2007/PartnerControls">
+  <documentManagement/>
+</p:properties>
+</file>
+
+<file path=customXml/item3.xml><?xml version="1.0" encoding="utf-8"?>
 <ct:contentTypeSchema xmlns:ct="http://schemas.microsoft.com/office/2006/metadata/contentType" xmlns:ma="http://schemas.microsoft.com/office/2006/metadata/properties/metaAttributes" ct:_="" ma:_="" ma:contentTypeName="Document" ma:contentTypeID="0x01010000984E2BF7B50D47987372A0847FF688" ma:contentTypeVersion="14" ma:contentTypeDescription="Create a new document." ma:contentTypeScope="" ma:versionID="de8f9eabc55756786dcef15ed09f7924">
   <xsd:schema xmlns:xsd="http://www.w3.org/2001/XMLSchema" xmlns:xs="http://www.w3.org/2001/XMLSchema" xmlns:p="http://schemas.microsoft.com/office/2006/metadata/properties" xmlns:ns3="036a3455-12b1-4210-8204-49f2d88d7693" xmlns:ns4="ba0b7299-1632-4483-8fd7-7601e0228f14" targetNamespace="http://schemas.microsoft.com/office/2006/metadata/properties" ma:root="true" ma:fieldsID="e6ae062bdcc8598b046aa513b634d727" ns3:_="" ns4:_="">
     <xsd:import namespace="036a3455-12b1-4210-8204-49f2d88d7693"/>
@@ -4947,12 +5424,6 @@
 </ct:contentTypeSchema>
 </file>
 
-<file path=customXml/item3.xml><?xml version="1.0" encoding="utf-8"?>
-<p:properties xmlns:p="http://schemas.microsoft.com/office/2006/metadata/properties" xmlns:xsi="http://www.w3.org/2001/XMLSchema-instance" xmlns:pc="http://schemas.microsoft.com/office/infopath/2007/PartnerControls">
-  <documentManagement/>
-</p:properties>
-</file>
-
 <file path=customXml/item4.xml><?xml version="1.0" encoding="utf-8"?>
 <b:Sources xmlns:b="http://schemas.openxmlformats.org/officeDocument/2006/bibliography" xmlns="http://schemas.openxmlformats.org/officeDocument/2006/bibliography" SelectedStyle="\APASixthEditionOfficeOnline.xsl" StyleName="APA" Version="6"/>
 </file>
@@ -4966,6 +5437,15 @@
 </file>
 
 <file path=customXml/itemProps2.xml><?xml version="1.0" encoding="utf-8"?>
+<ds:datastoreItem xmlns:ds="http://schemas.openxmlformats.org/officeDocument/2006/customXml" ds:itemID="{D1EC62E2-A7AD-41F6-A861-D710ABB30A23}">
+  <ds:schemaRefs>
+    <ds:schemaRef ds:uri="http://schemas.microsoft.com/office/2006/metadata/properties"/>
+    <ds:schemaRef ds:uri="http://schemas.microsoft.com/office/infopath/2007/PartnerControls"/>
+  </ds:schemaRefs>
+</ds:datastoreItem>
+</file>
+
+<file path=customXml/itemProps3.xml><?xml version="1.0" encoding="utf-8"?>
 <ds:datastoreItem xmlns:ds="http://schemas.openxmlformats.org/officeDocument/2006/customXml" ds:itemID="{F31720AD-BBA5-4118-A3ED-09DDCE2AF375}">
   <ds:schemaRefs>
     <ds:schemaRef ds:uri="http://schemas.microsoft.com/office/2006/metadata/contentType"/>
@@ -4984,17 +5464,8 @@
 </ds:datastoreItem>
 </file>
 
-<file path=customXml/itemProps3.xml><?xml version="1.0" encoding="utf-8"?>
-<ds:datastoreItem xmlns:ds="http://schemas.openxmlformats.org/officeDocument/2006/customXml" ds:itemID="{D1EC62E2-A7AD-41F6-A861-D710ABB30A23}">
-  <ds:schemaRefs>
-    <ds:schemaRef ds:uri="http://schemas.microsoft.com/office/2006/metadata/properties"/>
-    <ds:schemaRef ds:uri="http://schemas.microsoft.com/office/infopath/2007/PartnerControls"/>
-  </ds:schemaRefs>
-</ds:datastoreItem>
-</file>
-
 <file path=customXml/itemProps4.xml><?xml version="1.0" encoding="utf-8"?>
-<ds:datastoreItem xmlns:ds="http://schemas.openxmlformats.org/officeDocument/2006/customXml" ds:itemID="{97396DDE-CF75-4DAB-9B59-005C89D98105}">
+<ds:datastoreItem xmlns:ds="http://schemas.openxmlformats.org/officeDocument/2006/customXml" ds:itemID="{DC4AE673-674F-4EC3-A111-272B87FCCBE5}">
   <ds:schemaRefs>
     <ds:schemaRef ds:uri="http://schemas.openxmlformats.org/officeDocument/2006/bibliography"/>
   </ds:schemaRefs>

</xml_diff>